<commit_message>
One project remove from file
</commit_message>
<xml_diff>
--- a/Prajwal Wadhai Resume - Copy.docx
+++ b/Prajwal Wadhai Resume - Copy.docx
@@ -24,8 +24,7 @@
         <w:gridCol w:w="6638"/>
         <w:gridCol w:w="1776"/>
         <w:gridCol w:w="60"/>
-        <w:gridCol w:w="72"/>
-        <w:gridCol w:w="72"/>
+        <w:gridCol w:w="144"/>
         <w:gridCol w:w="2552"/>
         <w:gridCol w:w="170"/>
       </w:tblGrid>
@@ -36,7 +35,7 @@
         <w:tc>
           <w:tcPr>
             <w:tcW w:w="11482" w:type="dxa"/>
-            <w:gridSpan w:val="8"/>
+            <w:gridSpan w:val="7"/>
             <w:shd w:val="clear" w:color="auto" w:fill="799BCD"/>
           </w:tcPr>
           <w:p>
@@ -108,7 +107,7 @@
         <w:tc>
           <w:tcPr>
             <w:tcW w:w="4702" w:type="dxa"/>
-            <w:gridSpan w:val="6"/>
+            <w:gridSpan w:val="5"/>
             <w:shd w:val="clear" w:color="auto" w:fill="F2F2F2" w:themeFill="background1" w:themeFillShade="F2"/>
             <w:vAlign w:val="center"/>
           </w:tcPr>
@@ -275,12 +274,12 @@
       </w:tr>
       <w:tr>
         <w:trPr>
-          <w:trHeight w:val="64"/>
+          <w:trHeight w:val="389"/>
         </w:trPr>
         <w:tc>
           <w:tcPr>
             <w:tcW w:w="11482" w:type="dxa"/>
-            <w:gridSpan w:val="8"/>
+            <w:gridSpan w:val="7"/>
             <w:shd w:val="clear" w:color="auto" w:fill="auto"/>
             <w:vAlign w:val="center"/>
           </w:tcPr>
@@ -292,6 +291,15 @@
                 <w:color w:val="000000" w:themeColor="text1"/>
               </w:rPr>
             </w:pPr>
+            <w:r>
+              <w:rPr>
+                <w:rFonts w:ascii="Roboto" w:hAnsi="Roboto" w:cs="Noto Serif"/>
+                <w:b/>
+                <w:bCs/>
+                <w:color w:val="1F3864" w:themeColor="accent1" w:themeShade="80"/>
+              </w:rPr>
+              <w:t>EDUCATION</w:t>
+            </w:r>
           </w:p>
         </w:tc>
       </w:tr>
@@ -302,7 +310,7 @@
         <w:tc>
           <w:tcPr>
             <w:tcW w:w="8760" w:type="dxa"/>
-            <w:gridSpan w:val="6"/>
+            <w:gridSpan w:val="5"/>
             <w:tcBorders>
               <w:top w:val="dotted" w:sz="4" w:space="0" w:color="auto"/>
             </w:tcBorders>
@@ -451,7 +459,7 @@
         <w:tc>
           <w:tcPr>
             <w:tcW w:w="8760" w:type="dxa"/>
-            <w:gridSpan w:val="6"/>
+            <w:gridSpan w:val="5"/>
             <w:shd w:val="clear" w:color="auto" w:fill="auto"/>
             <w:vAlign w:val="center"/>
           </w:tcPr>
@@ -619,7 +627,7 @@
         <w:tc>
           <w:tcPr>
             <w:tcW w:w="8760" w:type="dxa"/>
-            <w:gridSpan w:val="6"/>
+            <w:gridSpan w:val="5"/>
             <w:shd w:val="clear" w:color="auto" w:fill="auto"/>
             <w:vAlign w:val="center"/>
           </w:tcPr>
@@ -668,7 +676,7 @@
         <w:tc>
           <w:tcPr>
             <w:tcW w:w="11482" w:type="dxa"/>
-            <w:gridSpan w:val="8"/>
+            <w:gridSpan w:val="7"/>
             <w:tcBorders>
               <w:bottom w:val="dotted" w:sz="4" w:space="0" w:color="auto"/>
             </w:tcBorders>
@@ -708,7 +716,7 @@
         <w:tc>
           <w:tcPr>
             <w:tcW w:w="11482" w:type="dxa"/>
-            <w:gridSpan w:val="8"/>
+            <w:gridSpan w:val="7"/>
             <w:tcBorders>
               <w:top w:val="dotted" w:sz="4" w:space="0" w:color="auto"/>
             </w:tcBorders>
@@ -967,7 +975,7 @@
         <w:tc>
           <w:tcPr>
             <w:tcW w:w="11482" w:type="dxa"/>
-            <w:gridSpan w:val="8"/>
+            <w:gridSpan w:val="7"/>
             <w:shd w:val="clear" w:color="auto" w:fill="auto"/>
             <w:vAlign w:val="center"/>
           </w:tcPr>
@@ -2184,12 +2192,12 @@
       </w:tr>
       <w:tr>
         <w:trPr>
-          <w:trHeight w:val="299"/>
+          <w:trHeight w:val="68"/>
         </w:trPr>
         <w:tc>
           <w:tcPr>
             <w:tcW w:w="11482" w:type="dxa"/>
-            <w:gridSpan w:val="8"/>
+            <w:gridSpan w:val="7"/>
             <w:shd w:val="clear" w:color="auto" w:fill="auto"/>
           </w:tcPr>
           <w:p>
@@ -2206,12 +2214,12 @@
       </w:tr>
       <w:tr>
         <w:trPr>
-          <w:trHeight w:val="408"/>
+          <w:trHeight w:val="344"/>
         </w:trPr>
         <w:tc>
           <w:tcPr>
             <w:tcW w:w="11482" w:type="dxa"/>
-            <w:gridSpan w:val="8"/>
+            <w:gridSpan w:val="7"/>
             <w:tcBorders>
               <w:bottom w:val="dotted" w:sz="4" w:space="0" w:color="auto"/>
             </w:tcBorders>
@@ -2244,12 +2252,12 @@
       </w:tr>
       <w:tr>
         <w:trPr>
-          <w:trHeight w:val="76"/>
+          <w:trHeight w:val="100"/>
         </w:trPr>
         <w:tc>
           <w:tcPr>
             <w:tcW w:w="11482" w:type="dxa"/>
-            <w:gridSpan w:val="8"/>
+            <w:gridSpan w:val="7"/>
             <w:tcBorders>
               <w:top w:val="dotted" w:sz="4" w:space="0" w:color="auto"/>
             </w:tcBorders>
@@ -2338,7 +2346,7 @@
         <w:tc>
           <w:tcPr>
             <w:tcW w:w="2926" w:type="dxa"/>
-            <w:gridSpan w:val="5"/>
+            <w:gridSpan w:val="4"/>
             <w:shd w:val="clear" w:color="auto" w:fill="auto"/>
             <w:vAlign w:val="center"/>
           </w:tcPr>
@@ -2394,7 +2402,7 @@
         <w:tc>
           <w:tcPr>
             <w:tcW w:w="11482" w:type="dxa"/>
-            <w:gridSpan w:val="8"/>
+            <w:gridSpan w:val="7"/>
             <w:shd w:val="clear" w:color="auto" w:fill="auto"/>
           </w:tcPr>
           <w:p>
@@ -2417,7 +2425,7 @@
         <w:tc>
           <w:tcPr>
             <w:tcW w:w="11482" w:type="dxa"/>
-            <w:gridSpan w:val="8"/>
+            <w:gridSpan w:val="7"/>
             <w:shd w:val="clear" w:color="auto" w:fill="auto"/>
           </w:tcPr>
           <w:p>
@@ -2614,7 +2622,7 @@
         <w:tc>
           <w:tcPr>
             <w:tcW w:w="11482" w:type="dxa"/>
-            <w:gridSpan w:val="8"/>
+            <w:gridSpan w:val="7"/>
             <w:shd w:val="clear" w:color="auto" w:fill="auto"/>
           </w:tcPr>
           <w:p>
@@ -2653,17 +2661,7 @@
                 <w:color w:val="1F3864" w:themeColor="accent1" w:themeShade="80"/>
                 <w:lang w:eastAsia="en-IN"/>
               </w:rPr>
-              <w:t>Momo Software</w:t>
-            </w:r>
-            <w:r>
-              <w:rPr>
-                <w:rFonts w:ascii="Roboto" w:eastAsia="Times New Roman" w:hAnsi="Roboto" w:cs="Poppins"/>
-                <w:b/>
-                <w:bCs/>
-                <w:color w:val="1F3864" w:themeColor="accent1" w:themeShade="80"/>
-                <w:lang w:eastAsia="en-IN"/>
-              </w:rPr>
-              <w:t>, New York, NY</w:t>
+              <w:t>E-learning Website</w:t>
             </w:r>
           </w:p>
           <w:p>
@@ -2689,7 +2687,7 @@
         <w:tc>
           <w:tcPr>
             <w:tcW w:w="2866" w:type="dxa"/>
-            <w:gridSpan w:val="4"/>
+            <w:gridSpan w:val="3"/>
             <w:shd w:val="clear" w:color="auto" w:fill="auto"/>
             <w:vAlign w:val="center"/>
           </w:tcPr>
@@ -2718,7 +2716,7 @@
         <w:tc>
           <w:tcPr>
             <w:tcW w:w="11482" w:type="dxa"/>
-            <w:gridSpan w:val="8"/>
+            <w:gridSpan w:val="7"/>
             <w:shd w:val="clear" w:color="auto" w:fill="auto"/>
           </w:tcPr>
           <w:p>
@@ -2736,7 +2734,7 @@
         <w:tc>
           <w:tcPr>
             <w:tcW w:w="11482" w:type="dxa"/>
-            <w:gridSpan w:val="8"/>
+            <w:gridSpan w:val="7"/>
             <w:shd w:val="clear" w:color="auto" w:fill="auto"/>
           </w:tcPr>
           <w:p>
@@ -3033,284 +3031,12 @@
       </w:tr>
       <w:tr>
         <w:trPr>
-          <w:trHeight w:val="59"/>
-        </w:trPr>
-        <w:tc>
-          <w:tcPr>
-            <w:tcW w:w="11482" w:type="dxa"/>
-            <w:gridSpan w:val="8"/>
-            <w:shd w:val="clear" w:color="auto" w:fill="auto"/>
-          </w:tcPr>
-          <w:p>
-            <w:pPr>
-              <w:pStyle w:val="NormalWeb"/>
-              <w:spacing w:before="0" w:beforeAutospacing="0" w:after="0" w:afterAutospacing="0"/>
-              <w:ind w:left="360"/>
-              <w:textAlignment w:val="baseline"/>
-              <w:rPr>
-                <w:rFonts w:ascii="Roboto" w:hAnsi="Roboto" w:cs="Open Sans"/>
-                <w:color w:val="000000" w:themeColor="text1"/>
-                <w:sz w:val="22"/>
-                <w:szCs w:val="22"/>
-              </w:rPr>
-            </w:pPr>
-          </w:p>
-        </w:tc>
-      </w:tr>
-      <w:tr>
-        <w:tc>
-          <w:tcPr>
-            <w:tcW w:w="8688" w:type="dxa"/>
-            <w:gridSpan w:val="5"/>
-            <w:shd w:val="clear" w:color="auto" w:fill="auto"/>
-          </w:tcPr>
-          <w:p>
-            <w:pPr>
-              <w:pStyle w:val="NormalWeb"/>
-              <w:spacing w:before="0" w:beforeAutospacing="0" w:after="0" w:afterAutospacing="0"/>
-              <w:rPr>
-                <w:rFonts w:ascii="Roboto" w:hAnsi="Roboto" w:cs="Poppins"/>
-                <w:b/>
-                <w:bCs/>
-                <w:color w:val="1F3864" w:themeColor="accent1" w:themeShade="80"/>
-                <w:sz w:val="22"/>
-                <w:szCs w:val="22"/>
-              </w:rPr>
-            </w:pPr>
-            <w:r>
-              <w:rPr>
-                <w:rFonts w:ascii="Roboto" w:hAnsi="Roboto" w:cs="Poppins"/>
-                <w:b/>
-                <w:bCs/>
-                <w:color w:val="1F3864" w:themeColor="accent1" w:themeShade="80"/>
-                <w:sz w:val="22"/>
-                <w:szCs w:val="22"/>
-              </w:rPr>
-              <w:t>Kingston Digital</w:t>
-            </w:r>
-            <w:r>
-              <w:rPr>
-                <w:rFonts w:ascii="Roboto" w:hAnsi="Roboto" w:cs="Poppins"/>
-                <w:b/>
-                <w:bCs/>
-                <w:color w:val="1F3864" w:themeColor="accent1" w:themeShade="80"/>
-                <w:sz w:val="22"/>
-                <w:szCs w:val="22"/>
-              </w:rPr>
-              <w:t>, New York, NY</w:t>
-            </w:r>
-          </w:p>
-          <w:p>
-            <w:pPr>
-              <w:pStyle w:val="NormalWeb"/>
-              <w:spacing w:before="0" w:beforeAutospacing="0" w:after="0" w:afterAutospacing="0"/>
-              <w:rPr>
-                <w:rFonts w:ascii="Roboto" w:hAnsi="Roboto" w:cs="Open Sans"/>
-                <w:color w:val="000000" w:themeColor="text1"/>
-                <w:sz w:val="22"/>
-                <w:szCs w:val="22"/>
-              </w:rPr>
-            </w:pPr>
-            <w:r>
-              <w:rPr>
-                <w:rFonts w:ascii="Roboto" w:hAnsi="Roboto" w:cs="Poppins"/>
-                <w:i/>
-                <w:iCs/>
-                <w:color w:val="000000" w:themeColor="text1"/>
-                <w:sz w:val="22"/>
-                <w:szCs w:val="22"/>
-              </w:rPr>
-              <w:t>Marketing Intern</w:t>
-            </w:r>
-          </w:p>
-        </w:tc>
-        <w:tc>
-          <w:tcPr>
-            <w:tcW w:w="2794" w:type="dxa"/>
-            <w:gridSpan w:val="3"/>
-            <w:shd w:val="clear" w:color="auto" w:fill="auto"/>
-            <w:vAlign w:val="center"/>
-          </w:tcPr>
-          <w:p>
-            <w:pPr>
-              <w:pStyle w:val="NormalWeb"/>
-              <w:spacing w:before="0" w:beforeAutospacing="0" w:after="0" w:afterAutospacing="0"/>
-              <w:jc w:val="right"/>
-              <w:rPr>
-                <w:rFonts w:ascii="Roboto" w:hAnsi="Roboto" w:cs="Open Sans"/>
-                <w:color w:val="000000" w:themeColor="text1"/>
-                <w:sz w:val="22"/>
-                <w:szCs w:val="22"/>
-              </w:rPr>
-            </w:pPr>
-            <w:r>
-              <w:rPr>
-                <w:rFonts w:ascii="Roboto" w:hAnsi="Roboto" w:cs="Poppins"/>
-                <w:i/>
-                <w:iCs/>
-                <w:sz w:val="22"/>
-                <w:szCs w:val="22"/>
-              </w:rPr>
-              <w:t>June 2016–May 2017</w:t>
-            </w:r>
-          </w:p>
-        </w:tc>
-      </w:tr>
-      <w:tr>
-        <w:tc>
-          <w:tcPr>
-            <w:tcW w:w="11482" w:type="dxa"/>
-            <w:gridSpan w:val="8"/>
-            <w:shd w:val="clear" w:color="auto" w:fill="auto"/>
-          </w:tcPr>
-          <w:p>
-            <w:pPr>
-              <w:pStyle w:val="NormalWeb"/>
-              <w:spacing w:before="0" w:beforeAutospacing="0" w:after="0" w:afterAutospacing="0"/>
-              <w:ind w:left="360"/>
-              <w:textAlignment w:val="baseline"/>
-              <w:rPr>
-                <w:rFonts w:ascii="Roboto" w:hAnsi="Roboto" w:cs="Open Sans"/>
-                <w:color w:val="000000" w:themeColor="text1"/>
-                <w:sz w:val="22"/>
-                <w:szCs w:val="22"/>
-              </w:rPr>
-            </w:pPr>
-          </w:p>
-        </w:tc>
-      </w:tr>
-      <w:tr>
-        <w:trPr>
-          <w:trHeight w:val="625"/>
-        </w:trPr>
-        <w:tc>
-          <w:tcPr>
-            <w:tcW w:w="11482" w:type="dxa"/>
-            <w:gridSpan w:val="8"/>
-            <w:shd w:val="clear" w:color="auto" w:fill="auto"/>
-          </w:tcPr>
-          <w:p>
-            <w:pPr>
-              <w:numPr>
-                <w:ilvl w:val="0"/>
-                <w:numId w:val="3"/>
-              </w:numPr>
-              <w:spacing w:after="80"/>
-              <w:ind w:left="714" w:hanging="357"/>
-              <w:textAlignment w:val="baseline"/>
-              <w:rPr>
-                <w:rFonts w:ascii="Roboto" w:eastAsia="Times New Roman" w:hAnsi="Roboto" w:cs="Open Sans"/>
-                <w:color w:val="000000" w:themeColor="text1"/>
-                <w:lang w:eastAsia="en-IN"/>
-              </w:rPr>
-            </w:pPr>
-            <w:r>
-              <w:rPr>
-                <w:rFonts w:ascii="Roboto" w:eastAsia="Times New Roman" w:hAnsi="Roboto" w:cs="Open Sans"/>
-                <w:color w:val="000000" w:themeColor="text1"/>
-                <w:lang w:eastAsia="en-IN"/>
-              </w:rPr>
-              <w:t xml:space="preserve">Helped research, write, and edit blog posts for </w:t>
-            </w:r>
-            <w:r>
-              <w:rPr>
-                <w:rFonts w:ascii="Roboto" w:eastAsia="Times New Roman" w:hAnsi="Roboto" w:cs="Open Sans"/>
-                <w:b/>
-                <w:bCs/>
-                <w:color w:val="000000" w:themeColor="text1"/>
-                <w:lang w:eastAsia="en-IN"/>
-              </w:rPr>
-              <w:t>Kingston’s website</w:t>
-            </w:r>
-          </w:p>
-          <w:p>
-            <w:pPr>
-              <w:numPr>
-                <w:ilvl w:val="0"/>
-                <w:numId w:val="3"/>
-              </w:numPr>
-              <w:spacing w:after="80"/>
-              <w:ind w:left="714" w:hanging="357"/>
-              <w:textAlignment w:val="baseline"/>
-              <w:rPr>
-                <w:rFonts w:ascii="Roboto" w:eastAsia="Times New Roman" w:hAnsi="Roboto" w:cs="Open Sans"/>
-                <w:color w:val="000000" w:themeColor="text1"/>
-                <w:lang w:eastAsia="en-IN"/>
-              </w:rPr>
-            </w:pPr>
-            <w:r>
-              <w:rPr>
-                <w:rFonts w:ascii="Roboto" w:eastAsia="Times New Roman" w:hAnsi="Roboto" w:cs="Open Sans"/>
-                <w:color w:val="000000" w:themeColor="text1"/>
-                <w:lang w:eastAsia="en-IN"/>
-              </w:rPr>
-              <w:t xml:space="preserve">Determined relevant keywords and </w:t>
-            </w:r>
-            <w:r>
-              <w:rPr>
-                <w:rFonts w:ascii="Roboto" w:eastAsia="Times New Roman" w:hAnsi="Roboto" w:cs="Open Sans"/>
-                <w:b/>
-                <w:bCs/>
-                <w:color w:val="000000" w:themeColor="text1"/>
-                <w:lang w:eastAsia="en-IN"/>
-              </w:rPr>
-              <w:t>entities for pages</w:t>
-            </w:r>
-            <w:r>
-              <w:rPr>
-                <w:rFonts w:ascii="Roboto" w:eastAsia="Times New Roman" w:hAnsi="Roboto" w:cs="Open Sans"/>
-                <w:color w:val="000000" w:themeColor="text1"/>
-                <w:lang w:eastAsia="en-IN"/>
-              </w:rPr>
-              <w:t xml:space="preserve"> using </w:t>
-            </w:r>
-            <w:proofErr w:type="spellStart"/>
-            <w:r>
-              <w:rPr>
-                <w:rFonts w:ascii="Roboto" w:eastAsia="Times New Roman" w:hAnsi="Roboto" w:cs="Open Sans"/>
-                <w:color w:val="000000" w:themeColor="text1"/>
-                <w:lang w:eastAsia="en-IN"/>
-              </w:rPr>
-              <w:t>Semrush</w:t>
-            </w:r>
-            <w:proofErr w:type="spellEnd"/>
-            <w:r>
-              <w:rPr>
-                <w:rFonts w:ascii="Roboto" w:eastAsia="Times New Roman" w:hAnsi="Roboto" w:cs="Open Sans"/>
-                <w:color w:val="000000" w:themeColor="text1"/>
-                <w:lang w:eastAsia="en-IN"/>
-              </w:rPr>
-              <w:t xml:space="preserve">, </w:t>
-            </w:r>
-            <w:proofErr w:type="spellStart"/>
-            <w:r>
-              <w:rPr>
-                <w:rFonts w:ascii="Roboto" w:eastAsia="Times New Roman" w:hAnsi="Roboto" w:cs="Open Sans"/>
-                <w:color w:val="000000" w:themeColor="text1"/>
-                <w:lang w:eastAsia="en-IN"/>
-              </w:rPr>
-              <w:t>Ahrefs</w:t>
-            </w:r>
-            <w:proofErr w:type="spellEnd"/>
-            <w:r>
-              <w:rPr>
-                <w:rFonts w:ascii="Roboto" w:eastAsia="Times New Roman" w:hAnsi="Roboto" w:cs="Open Sans"/>
-                <w:color w:val="000000" w:themeColor="text1"/>
-                <w:lang w:eastAsia="en-IN"/>
-              </w:rPr>
-              <w:t>, and Page Optimizer Pro</w:t>
-            </w:r>
-          </w:p>
-        </w:tc>
-      </w:tr>
-      <w:tr>
-        <w:trPr>
           <w:trHeight w:val="397"/>
         </w:trPr>
         <w:tc>
           <w:tcPr>
             <w:tcW w:w="11482" w:type="dxa"/>
-            <w:gridSpan w:val="8"/>
+            <w:gridSpan w:val="7"/>
             <w:tcBorders>
               <w:bottom w:val="dotted" w:sz="4" w:space="0" w:color="auto"/>
             </w:tcBorders>
@@ -3356,7 +3082,7 @@
         <w:tc>
           <w:tcPr>
             <w:tcW w:w="11482" w:type="dxa"/>
-            <w:gridSpan w:val="8"/>
+            <w:gridSpan w:val="7"/>
             <w:tcBorders>
               <w:top w:val="dotted" w:sz="4" w:space="0" w:color="auto"/>
             </w:tcBorders>
@@ -3380,12 +3106,12 @@
       </w:tr>
       <w:tr>
         <w:trPr>
-          <w:trHeight w:val="104"/>
+          <w:trHeight w:val="2540"/>
         </w:trPr>
         <w:tc>
           <w:tcPr>
             <w:tcW w:w="11482" w:type="dxa"/>
-            <w:gridSpan w:val="8"/>
+            <w:gridSpan w:val="7"/>
             <w:shd w:val="clear" w:color="auto" w:fill="auto"/>
           </w:tcPr>
           <w:p>
@@ -3573,203 +3299,14 @@
                 <w:szCs w:val="22"/>
               </w:rPr>
             </w:pPr>
-          </w:p>
-          <w:p>
-            <w:pPr>
-              <w:pStyle w:val="NormalWeb"/>
-              <w:spacing w:before="0" w:beforeAutospacing="0" w:after="0" w:afterAutospacing="0"/>
-              <w:textAlignment w:val="baseline"/>
+            <w:r>
               <w:rPr>
                 <w:rFonts w:ascii="Roboto" w:hAnsi="Roboto" w:cs="Poppins"/>
                 <w:color w:val="000000" w:themeColor="text1"/>
                 <w:sz w:val="22"/>
                 <w:szCs w:val="22"/>
               </w:rPr>
-            </w:pPr>
-          </w:p>
-        </w:tc>
-      </w:tr>
-      <w:tr>
-        <w:trPr>
-          <w:trHeight w:val="397"/>
-        </w:trPr>
-        <w:tc>
-          <w:tcPr>
-            <w:tcW w:w="11482" w:type="dxa"/>
-            <w:gridSpan w:val="8"/>
-            <w:tcBorders>
-              <w:bottom w:val="dotted" w:sz="4" w:space="0" w:color="auto"/>
-            </w:tcBorders>
-            <w:shd w:val="clear" w:color="auto" w:fill="auto"/>
-          </w:tcPr>
-          <w:p>
-            <w:pPr>
-              <w:pStyle w:val="NormalWeb"/>
-              <w:spacing w:before="0" w:beforeAutospacing="0" w:after="0" w:afterAutospacing="0"/>
-              <w:rPr>
-                <w:rFonts w:ascii="Roboto" w:hAnsi="Roboto" w:cs="Noto Serif"/>
-                <w:color w:val="000000" w:themeColor="text1"/>
-              </w:rPr>
-            </w:pPr>
-            <w:r>
-              <w:rPr>
-                <w:rFonts w:ascii="Roboto" w:hAnsi="Roboto" w:cs="Noto Serif"/>
-                <w:b/>
-                <w:bCs/>
-                <w:color w:val="1F3864" w:themeColor="accent1" w:themeShade="80"/>
-              </w:rPr>
-              <w:lastRenderedPageBreak/>
-              <w:t>EDUCATION</w:t>
-            </w:r>
-          </w:p>
-        </w:tc>
-      </w:tr>
-      <w:tr>
-        <w:trPr>
-          <w:trHeight w:val="69"/>
-        </w:trPr>
-        <w:tc>
-          <w:tcPr>
-            <w:tcW w:w="11482" w:type="dxa"/>
-            <w:gridSpan w:val="8"/>
-            <w:tcBorders>
-              <w:top w:val="dotted" w:sz="4" w:space="0" w:color="auto"/>
-            </w:tcBorders>
-            <w:shd w:val="clear" w:color="auto" w:fill="auto"/>
-          </w:tcPr>
-          <w:p>
-            <w:pPr>
-              <w:pStyle w:val="NormalWeb"/>
-              <w:spacing w:before="0" w:beforeAutospacing="0" w:after="0" w:afterAutospacing="0"/>
-              <w:ind w:left="360"/>
-              <w:textAlignment w:val="baseline"/>
-              <w:rPr>
-                <w:rFonts w:ascii="Roboto" w:hAnsi="Roboto" w:cs="Poppins"/>
-                <w:color w:val="000000" w:themeColor="text1"/>
-                <w:sz w:val="10"/>
-                <w:szCs w:val="10"/>
-              </w:rPr>
-            </w:pPr>
-          </w:p>
-        </w:tc>
-      </w:tr>
-      <w:tr>
-        <w:trPr>
-          <w:trHeight w:val="964"/>
-        </w:trPr>
-        <w:tc>
-          <w:tcPr>
-            <w:tcW w:w="8760" w:type="dxa"/>
-            <w:gridSpan w:val="6"/>
-            <w:shd w:val="clear" w:color="auto" w:fill="auto"/>
-            <w:vAlign w:val="center"/>
-          </w:tcPr>
-          <w:p>
-            <w:pPr>
-              <w:pStyle w:val="NormalWeb"/>
-              <w:spacing w:before="0" w:beforeAutospacing="0" w:after="0" w:afterAutospacing="0"/>
-              <w:rPr>
-                <w:rFonts w:ascii="Roboto" w:hAnsi="Roboto" w:cs="Open Sans"/>
-                <w:b/>
-                <w:bCs/>
-                <w:color w:val="1F3864" w:themeColor="accent1" w:themeShade="80"/>
-                <w:sz w:val="22"/>
-                <w:szCs w:val="22"/>
-              </w:rPr>
-            </w:pPr>
-            <w:r>
-              <w:rPr>
-                <w:rFonts w:ascii="Roboto" w:hAnsi="Roboto" w:cs="Open Sans"/>
-                <w:b/>
-                <w:bCs/>
-                <w:color w:val="1F3864" w:themeColor="accent1" w:themeShade="80"/>
-                <w:sz w:val="22"/>
-                <w:szCs w:val="22"/>
-              </w:rPr>
-              <w:t>New York University</w:t>
-            </w:r>
-            <w:r>
-              <w:rPr>
-                <w:rFonts w:ascii="Roboto" w:hAnsi="Roboto" w:cs="Open Sans"/>
-                <w:b/>
-                <w:bCs/>
-                <w:color w:val="1F3864" w:themeColor="accent1" w:themeShade="80"/>
-                <w:sz w:val="22"/>
-                <w:szCs w:val="22"/>
-              </w:rPr>
-              <w:t>, New York, NY</w:t>
-            </w:r>
-          </w:p>
-          <w:p>
-            <w:pPr>
-              <w:pStyle w:val="NormalWeb"/>
-              <w:spacing w:before="0" w:beforeAutospacing="0" w:after="0" w:afterAutospacing="0"/>
-              <w:rPr>
-                <w:rFonts w:ascii="Roboto" w:hAnsi="Roboto" w:cs="Open Sans"/>
-                <w:color w:val="000000" w:themeColor="text1"/>
-                <w:sz w:val="22"/>
-                <w:szCs w:val="22"/>
-              </w:rPr>
-            </w:pPr>
-            <w:r>
-              <w:rPr>
-                <w:rFonts w:ascii="Roboto" w:hAnsi="Roboto" w:cs="Open Sans"/>
-                <w:i/>
-                <w:iCs/>
-                <w:color w:val="000000" w:themeColor="text1"/>
-                <w:sz w:val="22"/>
-                <w:szCs w:val="22"/>
-              </w:rPr>
-              <w:t xml:space="preserve">Bachelor of Arts, Communications, </w:t>
-            </w:r>
-            <w:proofErr w:type="spellStart"/>
-            <w:r>
-              <w:rPr>
-                <w:rFonts w:ascii="Roboto" w:hAnsi="Roboto" w:cs="Open Sans"/>
-                <w:color w:val="000000" w:themeColor="text1"/>
-                <w:sz w:val="22"/>
-                <w:szCs w:val="22"/>
-              </w:rPr>
-              <w:t>Honors</w:t>
-            </w:r>
-            <w:proofErr w:type="spellEnd"/>
-            <w:r>
-              <w:rPr>
-                <w:rFonts w:ascii="Roboto" w:hAnsi="Roboto" w:cs="Open Sans"/>
-                <w:color w:val="000000" w:themeColor="text1"/>
-                <w:sz w:val="22"/>
-                <w:szCs w:val="22"/>
-              </w:rPr>
-              <w:t>: cum laude (GPA: 3.6/4.0)</w:t>
-            </w:r>
-          </w:p>
-        </w:tc>
-        <w:tc>
-          <w:tcPr>
-            <w:tcW w:w="2722" w:type="dxa"/>
-            <w:gridSpan w:val="2"/>
-            <w:shd w:val="clear" w:color="auto" w:fill="auto"/>
-            <w:vAlign w:val="center"/>
-          </w:tcPr>
-          <w:p>
-            <w:pPr>
-              <w:pStyle w:val="NormalWeb"/>
-              <w:spacing w:before="0" w:beforeAutospacing="0" w:after="0" w:afterAutospacing="0"/>
-              <w:jc w:val="right"/>
-              <w:rPr>
-                <w:rFonts w:ascii="Roboto" w:hAnsi="Roboto" w:cs="Open Sans"/>
-                <w:color w:val="000000" w:themeColor="text1"/>
-              </w:rPr>
-            </w:pPr>
-            <w:r>
-              <w:rPr>
-                <w:rFonts w:ascii="Roboto" w:hAnsi="Roboto" w:cs="Open Sans"/>
-                <w:i/>
-                <w:iCs/>
-                <w:sz w:val="22"/>
-                <w:szCs w:val="22"/>
-              </w:rPr>
-              <w:t>May 2017</w:t>
+              <w:t xml:space="preserve"> </w:t>
             </w:r>
           </w:p>
         </w:tc>
@@ -3781,7 +3318,7 @@
         <w:tc>
           <w:tcPr>
             <w:tcW w:w="8760" w:type="dxa"/>
-            <w:gridSpan w:val="6"/>
+            <w:gridSpan w:val="5"/>
             <w:shd w:val="clear" w:color="auto" w:fill="799BCD"/>
           </w:tcPr>
           <w:p>
@@ -3843,7 +3380,7 @@
         <w:tc>
           <w:tcPr>
             <w:tcW w:w="11170" w:type="dxa"/>
-            <w:gridSpan w:val="6"/>
+            <w:gridSpan w:val="5"/>
             <w:tcBorders>
               <w:top w:val="nil"/>
               <w:left w:val="nil"/>

</xml_diff>

<commit_message>
margin and padding done
</commit_message>
<xml_diff>
--- a/Prajwal Wadhai Resume - Copy.docx
+++ b/Prajwal Wadhai Resume - Copy.docx
@@ -3285,6 +3285,15 @@
                 <w:szCs w:val="22"/>
               </w:rPr>
               <w:t>Co-ordinator of Azadi ka Amrit Mahotsav in GCOEC</w:t>
+            </w:r>
+            <w:r>
+              <w:rPr>
+                <w:rFonts w:ascii="Roboto" w:hAnsi="Roboto" w:cs="Poppins"/>
+                <w:color w:val="000000" w:themeColor="text1"/>
+                <w:sz w:val="22"/>
+                <w:szCs w:val="22"/>
+              </w:rPr>
+              <w:t xml:space="preserve"> </w:t>
             </w:r>
           </w:p>
           <w:p>

</xml_diff>

<commit_message>
Adding one more point in project 2
</commit_message>
<xml_diff>
--- a/Prajwal Wadhai Resume - Copy.docx
+++ b/Prajwal Wadhai Resume - Copy.docx
@@ -522,25 +522,14 @@
                 <w:szCs w:val="22"/>
               </w:rPr>
             </w:pPr>
-            <w:proofErr w:type="spellStart"/>
-            <w:r>
-              <w:rPr>
-                <w:rFonts w:ascii="Roboto" w:hAnsi="Roboto" w:cs="Open Sans"/>
-                <w:color w:val="000000" w:themeColor="text1"/>
-                <w:sz w:val="22"/>
-                <w:szCs w:val="22"/>
-              </w:rPr>
-              <w:t>Bhagwantrao</w:t>
-            </w:r>
-            <w:proofErr w:type="spellEnd"/>
-            <w:r>
-              <w:rPr>
-                <w:rFonts w:ascii="Roboto" w:hAnsi="Roboto" w:cs="Open Sans"/>
-                <w:color w:val="000000" w:themeColor="text1"/>
-                <w:sz w:val="22"/>
-                <w:szCs w:val="22"/>
-              </w:rPr>
-              <w:t xml:space="preserve"> College of Science</w:t>
+            <w:r>
+              <w:rPr>
+                <w:rFonts w:ascii="Roboto" w:hAnsi="Roboto" w:cs="Open Sans"/>
+                <w:color w:val="000000" w:themeColor="text1"/>
+                <w:sz w:val="22"/>
+                <w:szCs w:val="22"/>
+              </w:rPr>
+              <w:t>Bhagwantrao College of Science</w:t>
             </w:r>
             <w:r>
               <w:rPr>
@@ -1052,7 +1041,6 @@
                                       <w:lang w:val="en-US"/>
                                     </w:rPr>
                                   </w:pPr>
-                                  <w:proofErr w:type="spellStart"/>
                                   <w:r>
                                     <w:rPr>
                                       <w:rFonts w:ascii="Roboto" w:hAnsi="Roboto"/>
@@ -1060,7 +1048,6 @@
                                     </w:rPr>
                                     <w:t>ReactJs</w:t>
                                   </w:r>
-                                  <w:proofErr w:type="spellEnd"/>
                                 </w:p>
                               </w:txbxContent>
                             </wps:txbx>
@@ -1093,7 +1080,6 @@
                                 <w:lang w:val="en-US"/>
                               </w:rPr>
                             </w:pPr>
-                            <w:proofErr w:type="spellStart"/>
                             <w:r>
                               <w:rPr>
                                 <w:rFonts w:ascii="Roboto" w:hAnsi="Roboto"/>
@@ -1101,7 +1087,6 @@
                               </w:rPr>
                               <w:t>ReactJs</w:t>
                             </w:r>
-                            <w:proofErr w:type="spellEnd"/>
                           </w:p>
                         </w:txbxContent>
                       </v:textbox>
@@ -2296,7 +2281,6 @@
                 <w:szCs w:val="22"/>
               </w:rPr>
             </w:pPr>
-            <w:proofErr w:type="spellStart"/>
             <w:r>
               <w:rPr>
                 <w:rFonts w:ascii="Roboto" w:hAnsi="Roboto" w:cs="Poppins"/>
@@ -2306,19 +2290,7 @@
                 <w:sz w:val="22"/>
                 <w:szCs w:val="22"/>
               </w:rPr>
-              <w:t>NewsMonkey</w:t>
-            </w:r>
-            <w:proofErr w:type="spellEnd"/>
-            <w:r>
-              <w:rPr>
-                <w:rFonts w:ascii="Roboto" w:hAnsi="Roboto" w:cs="Poppins"/>
-                <w:b/>
-                <w:bCs/>
-                <w:color w:val="1F3864" w:themeColor="accent1" w:themeShade="80"/>
-                <w:sz w:val="22"/>
-                <w:szCs w:val="22"/>
-              </w:rPr>
-              <w:t xml:space="preserve"> App</w:t>
+              <w:t>NewsMonkey App</w:t>
             </w:r>
           </w:p>
           <w:p>
@@ -3025,6 +2997,33 @@
                 <w:szCs w:val="22"/>
               </w:rPr>
               <w:t xml:space="preserve"> conversion funnel</w:t>
+            </w:r>
+          </w:p>
+          <w:p>
+            <w:pPr>
+              <w:pStyle w:val="NormalWeb"/>
+              <w:numPr>
+                <w:ilvl w:val="0"/>
+                <w:numId w:val="2"/>
+              </w:numPr>
+              <w:spacing w:before="0" w:beforeAutospacing="0" w:after="80" w:afterAutospacing="0"/>
+              <w:ind w:left="714" w:hanging="357"/>
+              <w:textAlignment w:val="baseline"/>
+              <w:rPr>
+                <w:rFonts w:ascii="Roboto" w:hAnsi="Roboto" w:cs="Open Sans"/>
+                <w:color w:val="000000" w:themeColor="text1"/>
+                <w:sz w:val="22"/>
+                <w:szCs w:val="22"/>
+              </w:rPr>
+            </w:pPr>
+            <w:r>
+              <w:rPr>
+                <w:rFonts w:ascii="Roboto" w:hAnsi="Roboto" w:cs="Open Sans"/>
+                <w:color w:val="000000" w:themeColor="text1"/>
+                <w:sz w:val="22"/>
+                <w:szCs w:val="22"/>
+              </w:rPr>
+              <w:t>Using HTML, CSS , JavaScript, BootStrap Framework use.</w:t>
             </w:r>
           </w:p>
         </w:tc>
@@ -3156,19 +3155,8 @@
                 <w:sz w:val="22"/>
                 <w:szCs w:val="22"/>
               </w:rPr>
-              <w:t xml:space="preserve"> rank in </w:t>
-            </w:r>
-            <w:proofErr w:type="spellStart"/>
-            <w:r>
-              <w:rPr>
-                <w:rFonts w:ascii="Roboto" w:hAnsi="Roboto" w:cs="Poppins"/>
-                <w:color w:val="000000" w:themeColor="text1"/>
-                <w:sz w:val="22"/>
-                <w:szCs w:val="22"/>
-              </w:rPr>
-              <w:t>Hackethon</w:t>
-            </w:r>
-            <w:proofErr w:type="spellEnd"/>
+              <w:t xml:space="preserve"> rank in Hackethon</w:t>
+            </w:r>
           </w:p>
           <w:p>
             <w:pPr>
@@ -3238,27 +3226,7 @@
                 <w:sz w:val="22"/>
                 <w:szCs w:val="22"/>
               </w:rPr>
-              <w:t xml:space="preserve">Winning </w:t>
-            </w:r>
-            <w:proofErr w:type="spellStart"/>
-            <w:r>
-              <w:rPr>
-                <w:rFonts w:ascii="Roboto" w:hAnsi="Roboto" w:cs="Poppins"/>
-                <w:color w:val="000000" w:themeColor="text1"/>
-                <w:sz w:val="22"/>
-                <w:szCs w:val="22"/>
-              </w:rPr>
-              <w:t>CodeChif</w:t>
-            </w:r>
-            <w:proofErr w:type="spellEnd"/>
-            <w:r>
-              <w:rPr>
-                <w:rFonts w:ascii="Roboto" w:hAnsi="Roboto" w:cs="Poppins"/>
-                <w:color w:val="000000" w:themeColor="text1"/>
-                <w:sz w:val="22"/>
-                <w:szCs w:val="22"/>
-              </w:rPr>
-              <w:t xml:space="preserve"> challenge in Codechif.com</w:t>
+              <w:t>Winning CodeChif challenge in Codechif.com</w:t>
             </w:r>
           </w:p>
           <w:p>

</xml_diff>